<commit_message>
fixed bulletin generation marks
</commit_message>
<xml_diff>
--- a/templates/bulletin-1-notes.docx
+++ b/templates/bulletin-1-notes.docx
@@ -81,25 +81,7 @@
           <w:sz w:val="72"/>
           <w:szCs w:val="72"/>
         </w:rPr>
-        <w:t>{</w:t>
-      </w:r>
-      <w:proofErr w:type="spellStart"/>
-      <w:r>
-        <w:rPr>
-          <w:rFonts w:ascii="Arial Narrow" w:hAnsi="Arial Narrow"/>
-          <w:sz w:val="72"/>
-          <w:szCs w:val="72"/>
-        </w:rPr>
-        <w:t>schoolName</w:t>
-      </w:r>
-      <w:proofErr w:type="spellEnd"/>
-      <w:r>
-        <w:rPr>
-          <w:rFonts w:ascii="Arial Narrow" w:hAnsi="Arial Narrow"/>
-          <w:sz w:val="72"/>
-          <w:szCs w:val="72"/>
-        </w:rPr>
-        <w:t>}</w:t>
+        <w:t>{schoolName}</w:t>
       </w:r>
     </w:p>
     <w:p>
@@ -157,16 +139,56 @@
               <w:rPr>
                 <w:rFonts w:ascii="Arial Narrow" w:hAnsi="Arial Narrow"/>
               </w:rPr>
+              <w:t>{matricule}</w:t>
+            </w:r>
+          </w:p>
+        </w:tc>
+        <w:tc>
+          <w:tcPr>
+            <w:tcW w:w="2730" w:type="dxa"/>
+          </w:tcPr>
+          <w:p>
+            <w:pPr>
+              <w:rPr>
+                <w:rFonts w:ascii="Arial Narrow" w:hAnsi="Arial Narrow"/>
+              </w:rPr>
+            </w:pPr>
+            <w:r>
+              <w:rPr>
+                <w:rFonts w:ascii="Arial Narrow" w:hAnsi="Arial Narrow"/>
+              </w:rPr>
               <w:t>{</w:t>
             </w:r>
-            <w:proofErr w:type="spellStart"/>
-            <w:r>
-              <w:rPr>
-                <w:rFonts w:ascii="Arial Narrow" w:hAnsi="Arial Narrow"/>
-              </w:rPr>
-              <w:t>matricule</w:t>
-            </w:r>
-            <w:proofErr w:type="spellEnd"/>
+            <w:r>
+              <w:rPr>
+                <w:rFonts w:ascii="Arial Narrow" w:hAnsi="Arial Narrow"/>
+              </w:rPr>
+              <w:t>student</w:t>
+            </w:r>
+            <w:r>
+              <w:rPr>
+                <w:rFonts w:ascii="Arial Narrow" w:hAnsi="Arial Narrow"/>
+              </w:rPr>
+              <w:t>F</w:t>
+            </w:r>
+            <w:r>
+              <w:rPr>
+                <w:rFonts w:ascii="Arial Narrow" w:hAnsi="Arial Narrow"/>
+              </w:rPr>
+              <w:t>ull</w:t>
+            </w:r>
+            <w:r>
+              <w:rPr>
+                <w:rFonts w:ascii="Arial Narrow" w:hAnsi="Arial Narrow"/>
+              </w:rPr>
+              <w:t>N</w:t>
+            </w:r>
+            <w:r>
+              <w:rPr>
+                <w:rFonts w:ascii="Arial Narrow" w:hAnsi="Arial Narrow"/>
+              </w:rPr>
+              <w:t>ame</w:t>
+            </w:r>
             <w:r>
               <w:rPr>
                 <w:rFonts w:ascii="Arial Narrow" w:hAnsi="Arial Narrow"/>
@@ -177,62 +199,6 @@
         </w:tc>
         <w:tc>
           <w:tcPr>
-            <w:tcW w:w="2730" w:type="dxa"/>
-          </w:tcPr>
-          <w:p>
-            <w:pPr>
-              <w:rPr>
-                <w:rFonts w:ascii="Arial Narrow" w:hAnsi="Arial Narrow"/>
-              </w:rPr>
-            </w:pPr>
-            <w:r>
-              <w:rPr>
-                <w:rFonts w:ascii="Arial Narrow" w:hAnsi="Arial Narrow"/>
-              </w:rPr>
-              <w:t>{</w:t>
-            </w:r>
-            <w:proofErr w:type="spellStart"/>
-            <w:r>
-              <w:rPr>
-                <w:rFonts w:ascii="Arial Narrow" w:hAnsi="Arial Narrow"/>
-              </w:rPr>
-              <w:t>student</w:t>
-            </w:r>
-            <w:r>
-              <w:rPr>
-                <w:rFonts w:ascii="Arial Narrow" w:hAnsi="Arial Narrow"/>
-              </w:rPr>
-              <w:t>F</w:t>
-            </w:r>
-            <w:r>
-              <w:rPr>
-                <w:rFonts w:ascii="Arial Narrow" w:hAnsi="Arial Narrow"/>
-              </w:rPr>
-              <w:t>ull</w:t>
-            </w:r>
-            <w:r>
-              <w:rPr>
-                <w:rFonts w:ascii="Arial Narrow" w:hAnsi="Arial Narrow"/>
-              </w:rPr>
-              <w:t>N</w:t>
-            </w:r>
-            <w:r>
-              <w:rPr>
-                <w:rFonts w:ascii="Arial Narrow" w:hAnsi="Arial Narrow"/>
-              </w:rPr>
-              <w:t>ame</w:t>
-            </w:r>
-            <w:proofErr w:type="spellEnd"/>
-            <w:r>
-              <w:rPr>
-                <w:rFonts w:ascii="Arial Narrow" w:hAnsi="Arial Narrow"/>
-              </w:rPr>
-              <w:t>}</w:t>
-            </w:r>
-          </w:p>
-        </w:tc>
-        <w:tc>
-          <w:tcPr>
             <w:tcW w:w="2595" w:type="dxa"/>
           </w:tcPr>
           <w:p>
@@ -241,19 +207,11 @@
                 <w:rFonts w:ascii="Arial Narrow" w:hAnsi="Arial Narrow"/>
               </w:rPr>
             </w:pPr>
-            <w:proofErr w:type="spellStart"/>
-            <w:r>
-              <w:rPr>
-                <w:rFonts w:ascii="Arial Narrow" w:hAnsi="Arial Narrow"/>
-              </w:rPr>
-              <w:t>Classe</w:t>
-            </w:r>
-            <w:proofErr w:type="spellEnd"/>
-            <w:r>
-              <w:rPr>
-                <w:rFonts w:ascii="Arial Narrow" w:hAnsi="Arial Narrow"/>
-              </w:rPr>
-              <w:t>:</w:t>
+            <w:r>
+              <w:rPr>
+                <w:rFonts w:ascii="Arial Narrow" w:hAnsi="Arial Narrow"/>
+              </w:rPr>
+              <w:t>Classe:</w:t>
             </w:r>
           </w:p>
         </w:tc>
@@ -290,19 +248,11 @@
                 <w:rFonts w:ascii="Arial Narrow" w:hAnsi="Arial Narrow"/>
               </w:rPr>
             </w:pPr>
-            <w:proofErr w:type="spellStart"/>
-            <w:r>
-              <w:rPr>
-                <w:rFonts w:ascii="Arial Narrow" w:hAnsi="Arial Narrow"/>
-              </w:rPr>
-              <w:t>Sexe</w:t>
-            </w:r>
-            <w:proofErr w:type="spellEnd"/>
-            <w:r>
-              <w:rPr>
-                <w:rFonts w:ascii="Arial Narrow" w:hAnsi="Arial Narrow"/>
-              </w:rPr>
-              <w:t>:</w:t>
+            <w:r>
+              <w:rPr>
+                <w:rFonts w:ascii="Arial Narrow" w:hAnsi="Arial Narrow"/>
+              </w:rPr>
+              <w:t>Sexe:</w:t>
             </w:r>
           </w:p>
         </w:tc>
@@ -415,6 +365,13 @@
                 <w:lang w:val="fr-FR"/>
               </w:rPr>
               <w:t>Effectif :</w:t>
+            </w:r>
+            <w:r>
+              <w:rPr>
+                <w:rFonts w:ascii="Arial Narrow" w:hAnsi="Arial Narrow"/>
+                <w:lang w:val="fr-FR"/>
+              </w:rPr>
+              <w:t xml:space="preserve"> {classSize}</w:t>
             </w:r>
           </w:p>
         </w:tc>
@@ -513,7 +470,6 @@
         </w:rPr>
         <w:t>{</w:t>
       </w:r>
-      <w:proofErr w:type="spellStart"/>
       <w:r>
         <w:rPr>
           <w:rFonts w:ascii="Arial Narrow" w:hAnsi="Arial Narrow"/>
@@ -521,7 +477,6 @@
         </w:rPr>
         <w:t>term</w:t>
       </w:r>
-      <w:proofErr w:type="spellEnd"/>
       <w:r>
         <w:rPr>
           <w:rFonts w:ascii="Arial Narrow" w:hAnsi="Arial Narrow"/>
@@ -541,28 +496,28 @@
     <w:tbl>
       <w:tblPr>
         <w:tblStyle w:val="TableGrid"/>
-        <w:tblW w:w="0" w:type="auto"/>
+        <w:tblW w:w="10944" w:type="dxa"/>
         <w:tblLayout w:type="fixed"/>
         <w:tblLook w:val="04A0" w:firstRow="1" w:lastRow="0" w:firstColumn="1" w:lastColumn="0" w:noHBand="0" w:noVBand="1"/>
       </w:tblPr>
       <w:tblGrid>
-        <w:gridCol w:w="3055"/>
+        <w:gridCol w:w="3321"/>
+        <w:gridCol w:w="544"/>
         <w:gridCol w:w="900"/>
-        <w:gridCol w:w="810"/>
-        <w:gridCol w:w="720"/>
+        <w:gridCol w:w="990"/>
+        <w:gridCol w:w="990"/>
+        <w:gridCol w:w="540"/>
         <w:gridCol w:w="990"/>
         <w:gridCol w:w="810"/>
-        <w:gridCol w:w="990"/>
-        <w:gridCol w:w="650"/>
-        <w:gridCol w:w="965"/>
+        <w:gridCol w:w="1859"/>
       </w:tblGrid>
       <w:tr>
         <w:trPr>
-          <w:trHeight w:val="377"/>
+          <w:trHeight w:val="381"/>
         </w:trPr>
         <w:tc>
           <w:tcPr>
-            <w:tcW w:w="3055" w:type="dxa"/>
+            <w:tcW w:w="3321" w:type="dxa"/>
             <w:vAlign w:val="center"/>
           </w:tcPr>
           <w:p>
@@ -575,6 +530,7 @@
                 <w:lang w:val="fr-FR"/>
               </w:rPr>
             </w:pPr>
+            <w:bookmarkStart w:id="0" w:name="_GoBack" w:colFirst="1" w:colLast="1"/>
             <w:r>
               <w:rPr>
                 <w:rFonts w:ascii="Arial Narrow" w:hAnsi="Arial Narrow"/>
@@ -588,6 +544,32 @@
         </w:tc>
         <w:tc>
           <w:tcPr>
+            <w:tcW w:w="544" w:type="dxa"/>
+            <w:vAlign w:val="center"/>
+          </w:tcPr>
+          <w:p>
+            <w:pPr>
+              <w:jc w:val="center"/>
+              <w:rPr>
+                <w:rFonts w:ascii="Arial Narrow" w:hAnsi="Arial Narrow"/>
+                <w:sz w:val="16"/>
+                <w:szCs w:val="16"/>
+                <w:lang w:val="fr-FR"/>
+              </w:rPr>
+            </w:pPr>
+            <w:r>
+              <w:rPr>
+                <w:rFonts w:ascii="Arial Narrow" w:hAnsi="Arial Narrow"/>
+                <w:sz w:val="16"/>
+                <w:szCs w:val="16"/>
+                <w:lang w:val="fr-FR"/>
+              </w:rPr>
+              <w:t>Ceof</w:t>
+            </w:r>
+          </w:p>
+        </w:tc>
+        <w:tc>
+          <w:tcPr>
             <w:tcW w:w="900" w:type="dxa"/>
             <w:vAlign w:val="center"/>
           </w:tcPr>
@@ -614,6 +596,110 @@
         </w:tc>
         <w:tc>
           <w:tcPr>
+            <w:tcW w:w="990" w:type="dxa"/>
+            <w:vAlign w:val="center"/>
+          </w:tcPr>
+          <w:p>
+            <w:pPr>
+              <w:jc w:val="center"/>
+              <w:rPr>
+                <w:rFonts w:ascii="Arial Narrow" w:hAnsi="Arial Narrow"/>
+                <w:sz w:val="16"/>
+                <w:szCs w:val="16"/>
+                <w:lang w:val="fr-FR"/>
+              </w:rPr>
+            </w:pPr>
+            <w:r>
+              <w:rPr>
+                <w:rFonts w:ascii="Arial Narrow" w:hAnsi="Arial Narrow"/>
+                <w:sz w:val="16"/>
+                <w:szCs w:val="16"/>
+                <w:lang w:val="fr-FR"/>
+              </w:rPr>
+              <w:t>Moy/20</w:t>
+            </w:r>
+          </w:p>
+        </w:tc>
+        <w:tc>
+          <w:tcPr>
+            <w:tcW w:w="990" w:type="dxa"/>
+            <w:vAlign w:val="center"/>
+          </w:tcPr>
+          <w:p>
+            <w:pPr>
+              <w:jc w:val="center"/>
+              <w:rPr>
+                <w:rFonts w:ascii="Arial Narrow" w:hAnsi="Arial Narrow"/>
+                <w:sz w:val="16"/>
+                <w:szCs w:val="16"/>
+                <w:lang w:val="fr-FR"/>
+              </w:rPr>
+            </w:pPr>
+            <w:r>
+              <w:rPr>
+                <w:rFonts w:ascii="Arial Narrow" w:hAnsi="Arial Narrow"/>
+                <w:sz w:val="16"/>
+                <w:szCs w:val="16"/>
+                <w:lang w:val="fr-FR"/>
+              </w:rPr>
+              <w:t>Moy. Coef</w:t>
+            </w:r>
+          </w:p>
+        </w:tc>
+        <w:tc>
+          <w:tcPr>
+            <w:tcW w:w="540" w:type="dxa"/>
+            <w:vAlign w:val="center"/>
+          </w:tcPr>
+          <w:p>
+            <w:pPr>
+              <w:jc w:val="center"/>
+              <w:rPr>
+                <w:rFonts w:ascii="Arial Narrow" w:hAnsi="Arial Narrow"/>
+                <w:sz w:val="16"/>
+                <w:szCs w:val="16"/>
+                <w:lang w:val="fr-FR"/>
+              </w:rPr>
+            </w:pPr>
+            <w:r>
+              <w:rPr>
+                <w:rFonts w:ascii="Arial Narrow" w:hAnsi="Arial Narrow"/>
+                <w:sz w:val="16"/>
+                <w:szCs w:val="16"/>
+                <w:lang w:val="fr-FR"/>
+              </w:rPr>
+              <w:t>Rang</w:t>
+            </w:r>
+          </w:p>
+        </w:tc>
+        <w:tc>
+          <w:tcPr>
+            <w:tcW w:w="990" w:type="dxa"/>
+            <w:vAlign w:val="center"/>
+          </w:tcPr>
+          <w:p>
+            <w:pPr>
+              <w:jc w:val="center"/>
+              <w:rPr>
+                <w:rFonts w:ascii="Arial Narrow" w:hAnsi="Arial Narrow"/>
+                <w:sz w:val="16"/>
+                <w:szCs w:val="16"/>
+                <w:lang w:val="fr-FR"/>
+              </w:rPr>
+            </w:pPr>
+            <w:r>
+              <w:rPr>
+                <w:rFonts w:ascii="Arial Narrow" w:hAnsi="Arial Narrow"/>
+                <w:sz w:val="16"/>
+                <w:szCs w:val="16"/>
+                <w:lang w:val="fr-FR"/>
+              </w:rPr>
+              <w:t>Plus forte moyenne</w:t>
+            </w:r>
+          </w:p>
+        </w:tc>
+        <w:tc>
+          <w:tcPr>
             <w:tcW w:w="810" w:type="dxa"/>
             <w:vAlign w:val="center"/>
           </w:tcPr>
@@ -622,171 +708,6 @@
               <w:jc w:val="center"/>
               <w:rPr>
                 <w:rFonts w:ascii="Arial Narrow" w:hAnsi="Arial Narrow"/>
-                <w:sz w:val="16"/>
-                <w:szCs w:val="16"/>
-                <w:lang w:val="fr-FR"/>
-              </w:rPr>
-            </w:pPr>
-            <w:bookmarkStart w:id="0" w:name="_GoBack"/>
-            <w:bookmarkEnd w:id="0"/>
-            <w:proofErr w:type="spellStart"/>
-            <w:r>
-              <w:rPr>
-                <w:rFonts w:ascii="Arial Narrow" w:hAnsi="Arial Narrow"/>
-                <w:sz w:val="16"/>
-                <w:szCs w:val="16"/>
-                <w:lang w:val="fr-FR"/>
-              </w:rPr>
-              <w:t>Moy</w:t>
-            </w:r>
-            <w:proofErr w:type="spellEnd"/>
-            <w:r>
-              <w:rPr>
-                <w:rFonts w:ascii="Arial Narrow" w:hAnsi="Arial Narrow"/>
-                <w:sz w:val="16"/>
-                <w:szCs w:val="16"/>
-                <w:lang w:val="fr-FR"/>
-              </w:rPr>
-              <w:t>/20</w:t>
-            </w:r>
-          </w:p>
-        </w:tc>
-        <w:tc>
-          <w:tcPr>
-            <w:tcW w:w="720" w:type="dxa"/>
-            <w:vAlign w:val="center"/>
-          </w:tcPr>
-          <w:p>
-            <w:pPr>
-              <w:jc w:val="center"/>
-              <w:rPr>
-                <w:rFonts w:ascii="Arial Narrow" w:hAnsi="Arial Narrow"/>
-                <w:sz w:val="16"/>
-                <w:szCs w:val="16"/>
-              </w:rPr>
-            </w:pPr>
-            <w:proofErr w:type="spellStart"/>
-            <w:r>
-              <w:rPr>
-                <w:rFonts w:ascii="Arial Narrow" w:hAnsi="Arial Narrow"/>
-                <w:sz w:val="16"/>
-                <w:szCs w:val="16"/>
-              </w:rPr>
-              <w:t>Coef</w:t>
-            </w:r>
-            <w:proofErr w:type="spellEnd"/>
-          </w:p>
-        </w:tc>
-        <w:tc>
-          <w:tcPr>
-            <w:tcW w:w="990" w:type="dxa"/>
-            <w:vAlign w:val="center"/>
-          </w:tcPr>
-          <w:p>
-            <w:pPr>
-              <w:jc w:val="center"/>
-              <w:rPr>
-                <w:rFonts w:ascii="Arial Narrow" w:hAnsi="Arial Narrow"/>
-                <w:sz w:val="16"/>
-                <w:szCs w:val="16"/>
-                <w:lang w:val="fr-FR"/>
-              </w:rPr>
-            </w:pPr>
-            <w:proofErr w:type="spellStart"/>
-            <w:r>
-              <w:rPr>
-                <w:rFonts w:ascii="Arial Narrow" w:hAnsi="Arial Narrow"/>
-                <w:sz w:val="16"/>
-                <w:szCs w:val="16"/>
-                <w:lang w:val="fr-FR"/>
-              </w:rPr>
-              <w:t>Moy</w:t>
-            </w:r>
-            <w:proofErr w:type="spellEnd"/>
-            <w:r>
-              <w:rPr>
-                <w:rFonts w:ascii="Arial Narrow" w:hAnsi="Arial Narrow"/>
-                <w:sz w:val="16"/>
-                <w:szCs w:val="16"/>
-                <w:lang w:val="fr-FR"/>
-              </w:rPr>
-              <w:t xml:space="preserve">. </w:t>
-            </w:r>
-            <w:proofErr w:type="spellStart"/>
-            <w:r>
-              <w:rPr>
-                <w:rFonts w:ascii="Arial Narrow" w:hAnsi="Arial Narrow"/>
-                <w:sz w:val="16"/>
-                <w:szCs w:val="16"/>
-                <w:lang w:val="fr-FR"/>
-              </w:rPr>
-              <w:t>Coef</w:t>
-            </w:r>
-            <w:proofErr w:type="spellEnd"/>
-          </w:p>
-        </w:tc>
-        <w:tc>
-          <w:tcPr>
-            <w:tcW w:w="810" w:type="dxa"/>
-            <w:vAlign w:val="center"/>
-          </w:tcPr>
-          <w:p>
-            <w:pPr>
-              <w:jc w:val="center"/>
-              <w:rPr>
-                <w:rFonts w:ascii="Arial Narrow" w:hAnsi="Arial Narrow"/>
-                <w:sz w:val="16"/>
-                <w:szCs w:val="16"/>
-                <w:lang w:val="fr-FR"/>
-              </w:rPr>
-            </w:pPr>
-            <w:r>
-              <w:rPr>
-                <w:rFonts w:ascii="Arial Narrow" w:hAnsi="Arial Narrow"/>
-                <w:sz w:val="16"/>
-                <w:szCs w:val="16"/>
-                <w:lang w:val="fr-FR"/>
-              </w:rPr>
-              <w:t>Rang</w:t>
-            </w:r>
-          </w:p>
-        </w:tc>
-        <w:tc>
-          <w:tcPr>
-            <w:tcW w:w="990" w:type="dxa"/>
-            <w:vAlign w:val="center"/>
-          </w:tcPr>
-          <w:p>
-            <w:pPr>
-              <w:jc w:val="center"/>
-              <w:rPr>
-                <w:rFonts w:ascii="Arial Narrow" w:hAnsi="Arial Narrow"/>
-                <w:sz w:val="16"/>
-                <w:szCs w:val="16"/>
-                <w:lang w:val="fr-FR"/>
-              </w:rPr>
-            </w:pPr>
-            <w:r>
-              <w:rPr>
-                <w:rFonts w:ascii="Arial Narrow" w:hAnsi="Arial Narrow"/>
-                <w:sz w:val="16"/>
-                <w:szCs w:val="16"/>
-                <w:lang w:val="fr-FR"/>
-              </w:rPr>
-              <w:t>Plus forte moyenne</w:t>
-            </w:r>
-          </w:p>
-        </w:tc>
-        <w:tc>
-          <w:tcPr>
-            <w:tcW w:w="650" w:type="dxa"/>
-            <w:vAlign w:val="center"/>
-          </w:tcPr>
-          <w:p>
-            <w:pPr>
-              <w:jc w:val="center"/>
-              <w:rPr>
-                <w:rFonts w:ascii="Arial Narrow" w:hAnsi="Arial Narrow"/>
                 <w:sz w:val="11"/>
                 <w:szCs w:val="11"/>
                 <w:lang w:val="fr-FR"/>
@@ -805,7 +726,7 @@
         </w:tc>
         <w:tc>
           <w:tcPr>
-            <w:tcW w:w="965" w:type="dxa"/>
+            <w:tcW w:w="1859" w:type="dxa"/>
             <w:vAlign w:val="center"/>
           </w:tcPr>
           <w:p>
@@ -852,11 +773,11 @@
       </w:tr>
       <w:tr>
         <w:trPr>
-          <w:trHeight w:val="539"/>
+          <w:trHeight w:val="544"/>
         </w:trPr>
         <w:tc>
           <w:tcPr>
-            <w:tcW w:w="3055" w:type="dxa"/>
+            <w:tcW w:w="3321" w:type="dxa"/>
             <w:vAlign w:val="center"/>
           </w:tcPr>
           <w:p>
@@ -880,55 +801,51 @@
                 <w:szCs w:val="22"/>
                 <w:lang w:val="fr-FR"/>
               </w:rPr>
-              <w:t>{#</w:t>
-            </w:r>
-            <w:proofErr w:type="spellStart"/>
-            <w:r>
-              <w:rPr>
-                <w:rFonts w:ascii="Arial Narrow" w:hAnsi="Arial Narrow"/>
-                <w:b/>
-                <w:bCs/>
-                <w:sz w:val="22"/>
-                <w:szCs w:val="22"/>
-                <w:lang w:val="fr-FR"/>
-              </w:rPr>
-              <w:t>subjects</w:t>
-            </w:r>
-            <w:proofErr w:type="spellEnd"/>
-            <w:r>
-              <w:rPr>
-                <w:rFonts w:ascii="Arial Narrow" w:hAnsi="Arial Narrow"/>
-                <w:b/>
-                <w:bCs/>
-                <w:sz w:val="22"/>
-                <w:szCs w:val="22"/>
-                <w:lang w:val="fr-FR"/>
-              </w:rPr>
-              <w:t>}{</w:t>
-            </w:r>
-            <w:proofErr w:type="spellStart"/>
-            <w:r>
-              <w:rPr>
-                <w:rFonts w:ascii="Arial Narrow" w:hAnsi="Arial Narrow"/>
-                <w:b/>
-                <w:bCs/>
-                <w:sz w:val="22"/>
-                <w:szCs w:val="22"/>
-                <w:lang w:val="fr-FR"/>
-              </w:rPr>
-              <w:t>name</w:t>
-            </w:r>
-            <w:proofErr w:type="spellEnd"/>
-            <w:r>
-              <w:rPr>
-                <w:rFonts w:ascii="Arial Narrow" w:hAnsi="Arial Narrow"/>
-                <w:b/>
-                <w:bCs/>
-                <w:sz w:val="22"/>
-                <w:szCs w:val="22"/>
-                <w:lang w:val="fr-FR"/>
-              </w:rPr>
-              <w:t>}</w:t>
+              <w:t>{#subjects}{name}</w:t>
+            </w:r>
+          </w:p>
+        </w:tc>
+        <w:tc>
+          <w:tcPr>
+            <w:tcW w:w="544" w:type="dxa"/>
+            <w:vAlign w:val="center"/>
+          </w:tcPr>
+          <w:p>
+            <w:pPr>
+              <w:jc w:val="center"/>
+              <w:rPr>
+                <w:rFonts w:ascii="Arial Narrow" w:hAnsi="Arial Narrow"/>
+                <w:sz w:val="18"/>
+                <w:szCs w:val="18"/>
+                <w:lang w:val="fr-FR"/>
+              </w:rPr>
+            </w:pPr>
+            <w:r>
+              <w:rPr>
+                <w:rFonts w:ascii="Arial Narrow" w:hAnsi="Arial Narrow"/>
+                <w:sz w:val="18"/>
+                <w:szCs w:val="18"/>
+                <w:lang w:val="fr-FR"/>
+              </w:rPr>
+              <w:t>{</w:t>
+            </w:r>
+            <w:r>
+              <w:rPr>
+                <w:rFonts w:ascii="Arial Narrow" w:hAnsi="Arial Narrow"/>
+                <w:sz w:val="18"/>
+                <w:szCs w:val="18"/>
+                <w:lang w:val="fr-FR"/>
+              </w:rPr>
+              <w:t>c</w:t>
+            </w:r>
+            <w:r>
+              <w:rPr>
+                <w:rFonts w:ascii="Arial Narrow" w:hAnsi="Arial Narrow"/>
+                <w:sz w:val="18"/>
+                <w:szCs w:val="18"/>
+                <w:lang w:val="fr-FR"/>
+              </w:rPr>
+              <w:t>oef}</w:t>
             </w:r>
           </w:p>
         </w:tc>
@@ -960,6 +877,110 @@
         </w:tc>
         <w:tc>
           <w:tcPr>
+            <w:tcW w:w="990" w:type="dxa"/>
+            <w:vAlign w:val="center"/>
+          </w:tcPr>
+          <w:p>
+            <w:pPr>
+              <w:jc w:val="center"/>
+              <w:rPr>
+                <w:rFonts w:ascii="Arial Narrow" w:hAnsi="Arial Narrow"/>
+                <w:sz w:val="18"/>
+                <w:szCs w:val="18"/>
+                <w:lang w:val="fr-FR"/>
+              </w:rPr>
+            </w:pPr>
+            <w:r>
+              <w:rPr>
+                <w:rFonts w:ascii="Arial Narrow" w:hAnsi="Arial Narrow"/>
+                <w:sz w:val="18"/>
+                <w:szCs w:val="18"/>
+                <w:lang w:val="fr-FR"/>
+              </w:rPr>
+              <w:t>{meanByTwenty}</w:t>
+            </w:r>
+          </w:p>
+        </w:tc>
+        <w:tc>
+          <w:tcPr>
+            <w:tcW w:w="990" w:type="dxa"/>
+            <w:vAlign w:val="center"/>
+          </w:tcPr>
+          <w:p>
+            <w:pPr>
+              <w:jc w:val="center"/>
+              <w:rPr>
+                <w:rFonts w:ascii="Arial Narrow" w:hAnsi="Arial Narrow"/>
+                <w:sz w:val="18"/>
+                <w:szCs w:val="18"/>
+                <w:lang w:val="fr-FR"/>
+              </w:rPr>
+            </w:pPr>
+            <w:r>
+              <w:rPr>
+                <w:rFonts w:ascii="Arial Narrow" w:hAnsi="Arial Narrow"/>
+                <w:sz w:val="18"/>
+                <w:szCs w:val="18"/>
+                <w:lang w:val="fr-FR"/>
+              </w:rPr>
+              <w:t>{meanByCoefficient}</w:t>
+            </w:r>
+          </w:p>
+        </w:tc>
+        <w:tc>
+          <w:tcPr>
+            <w:tcW w:w="540" w:type="dxa"/>
+            <w:vAlign w:val="center"/>
+          </w:tcPr>
+          <w:p>
+            <w:pPr>
+              <w:jc w:val="center"/>
+              <w:rPr>
+                <w:rFonts w:ascii="Arial Narrow" w:hAnsi="Arial Narrow"/>
+                <w:sz w:val="18"/>
+                <w:szCs w:val="18"/>
+                <w:lang w:val="fr-FR"/>
+              </w:rPr>
+            </w:pPr>
+            <w:r>
+              <w:rPr>
+                <w:rFonts w:ascii="Arial Narrow" w:hAnsi="Arial Narrow"/>
+                <w:sz w:val="18"/>
+                <w:szCs w:val="18"/>
+                <w:lang w:val="fr-FR"/>
+              </w:rPr>
+              <w:t>{rank}</w:t>
+            </w:r>
+          </w:p>
+        </w:tc>
+        <w:tc>
+          <w:tcPr>
+            <w:tcW w:w="990" w:type="dxa"/>
+            <w:vAlign w:val="center"/>
+          </w:tcPr>
+          <w:p>
+            <w:pPr>
+              <w:jc w:val="center"/>
+              <w:rPr>
+                <w:rFonts w:ascii="Arial Narrow" w:hAnsi="Arial Narrow"/>
+                <w:sz w:val="18"/>
+                <w:szCs w:val="18"/>
+                <w:lang w:val="fr-FR"/>
+              </w:rPr>
+            </w:pPr>
+            <w:r>
+              <w:rPr>
+                <w:rFonts w:ascii="Arial Narrow" w:hAnsi="Arial Narrow"/>
+                <w:sz w:val="18"/>
+                <w:szCs w:val="18"/>
+                <w:lang w:val="fr-FR"/>
+              </w:rPr>
+              <w:t>{firstRankMean}</w:t>
+            </w:r>
+          </w:p>
+        </w:tc>
+        <w:tc>
+          <w:tcPr>
             <w:tcW w:w="810" w:type="dxa"/>
             <w:vAlign w:val="center"/>
           </w:tcPr>
@@ -980,19 +1001,25 @@
                 <w:szCs w:val="18"/>
                 <w:lang w:val="fr-FR"/>
               </w:rPr>
-              <w:t>{</w:t>
-            </w:r>
-            <w:proofErr w:type="spellStart"/>
-            <w:r>
+              <w:t>{lastRankMean}</w:t>
+            </w:r>
+          </w:p>
+        </w:tc>
+        <w:tc>
+          <w:tcPr>
+            <w:tcW w:w="1859" w:type="dxa"/>
+            <w:vAlign w:val="center"/>
+          </w:tcPr>
+          <w:p>
+            <w:pPr>
+              <w:jc w:val="center"/>
               <w:rPr>
                 <w:rFonts w:ascii="Arial Narrow" w:hAnsi="Arial Narrow"/>
                 <w:sz w:val="18"/>
                 <w:szCs w:val="18"/>
                 <w:lang w:val="fr-FR"/>
               </w:rPr>
-              <w:t>meanByTwenty</w:t>
-            </w:r>
-            <w:proofErr w:type="spellEnd"/>
+            </w:pPr>
             <w:r>
               <w:rPr>
                 <w:rFonts w:ascii="Arial Narrow" w:hAnsi="Arial Narrow"/>
@@ -1000,287 +1027,12 @@
                 <w:szCs w:val="18"/>
                 <w:lang w:val="fr-FR"/>
               </w:rPr>
-              <w:t>}</w:t>
-            </w:r>
-          </w:p>
-        </w:tc>
-        <w:tc>
-          <w:tcPr>
-            <w:tcW w:w="720" w:type="dxa"/>
-            <w:vAlign w:val="center"/>
-          </w:tcPr>
-          <w:p>
-            <w:pPr>
-              <w:jc w:val="center"/>
-              <w:rPr>
-                <w:rFonts w:ascii="Arial Narrow" w:hAnsi="Arial Narrow"/>
-                <w:sz w:val="18"/>
-                <w:szCs w:val="18"/>
-                <w:lang w:val="fr-FR"/>
-              </w:rPr>
-            </w:pPr>
-            <w:r>
-              <w:rPr>
-                <w:rFonts w:ascii="Arial Narrow" w:hAnsi="Arial Narrow"/>
-                <w:sz w:val="18"/>
-                <w:szCs w:val="18"/>
-                <w:lang w:val="fr-FR"/>
-              </w:rPr>
-              <w:t>{</w:t>
-            </w:r>
-            <w:proofErr w:type="spellStart"/>
-            <w:r>
-              <w:rPr>
-                <w:rFonts w:ascii="Arial Narrow" w:hAnsi="Arial Narrow"/>
-                <w:sz w:val="18"/>
-                <w:szCs w:val="18"/>
-                <w:lang w:val="fr-FR"/>
-              </w:rPr>
-              <w:t>coef</w:t>
-            </w:r>
-            <w:proofErr w:type="spellEnd"/>
-            <w:r>
-              <w:rPr>
-                <w:rFonts w:ascii="Arial Narrow" w:hAnsi="Arial Narrow"/>
-                <w:sz w:val="18"/>
-                <w:szCs w:val="18"/>
-                <w:lang w:val="fr-FR"/>
-              </w:rPr>
-              <w:t>}</w:t>
-            </w:r>
-          </w:p>
-        </w:tc>
-        <w:tc>
-          <w:tcPr>
-            <w:tcW w:w="990" w:type="dxa"/>
-            <w:vAlign w:val="center"/>
-          </w:tcPr>
-          <w:p>
-            <w:pPr>
-              <w:jc w:val="center"/>
-              <w:rPr>
-                <w:rFonts w:ascii="Arial Narrow" w:hAnsi="Arial Narrow"/>
-                <w:sz w:val="18"/>
-                <w:szCs w:val="18"/>
-                <w:lang w:val="fr-FR"/>
-              </w:rPr>
-            </w:pPr>
-            <w:r>
-              <w:rPr>
-                <w:rFonts w:ascii="Arial Narrow" w:hAnsi="Arial Narrow"/>
-                <w:sz w:val="18"/>
-                <w:szCs w:val="18"/>
-                <w:lang w:val="fr-FR"/>
-              </w:rPr>
-              <w:t>{</w:t>
-            </w:r>
-            <w:proofErr w:type="spellStart"/>
-            <w:r>
-              <w:rPr>
-                <w:rFonts w:ascii="Arial Narrow" w:hAnsi="Arial Narrow"/>
-                <w:sz w:val="18"/>
-                <w:szCs w:val="18"/>
-                <w:lang w:val="fr-FR"/>
-              </w:rPr>
-              <w:t>meanByCoefficient</w:t>
-            </w:r>
-            <w:proofErr w:type="spellEnd"/>
-            <w:r>
-              <w:rPr>
-                <w:rFonts w:ascii="Arial Narrow" w:hAnsi="Arial Narrow"/>
-                <w:sz w:val="18"/>
-                <w:szCs w:val="18"/>
-                <w:lang w:val="fr-FR"/>
-              </w:rPr>
-              <w:t>}</w:t>
-            </w:r>
-          </w:p>
-        </w:tc>
-        <w:tc>
-          <w:tcPr>
-            <w:tcW w:w="810" w:type="dxa"/>
-            <w:vAlign w:val="center"/>
-          </w:tcPr>
-          <w:p>
-            <w:pPr>
-              <w:jc w:val="center"/>
-              <w:rPr>
-                <w:rFonts w:ascii="Arial Narrow" w:hAnsi="Arial Narrow"/>
-                <w:sz w:val="18"/>
-                <w:szCs w:val="18"/>
-                <w:lang w:val="fr-FR"/>
-              </w:rPr>
-            </w:pPr>
-            <w:r>
-              <w:rPr>
-                <w:rFonts w:ascii="Arial Narrow" w:hAnsi="Arial Narrow"/>
-                <w:sz w:val="18"/>
-                <w:szCs w:val="18"/>
-                <w:lang w:val="fr-FR"/>
-              </w:rPr>
-              <w:t>{</w:t>
-            </w:r>
-            <w:proofErr w:type="spellStart"/>
-            <w:r>
-              <w:rPr>
-                <w:rFonts w:ascii="Arial Narrow" w:hAnsi="Arial Narrow"/>
-                <w:sz w:val="18"/>
-                <w:szCs w:val="18"/>
-                <w:lang w:val="fr-FR"/>
-              </w:rPr>
-              <w:t>rank</w:t>
-            </w:r>
-            <w:proofErr w:type="spellEnd"/>
-            <w:r>
-              <w:rPr>
-                <w:rFonts w:ascii="Arial Narrow" w:hAnsi="Arial Narrow"/>
-                <w:sz w:val="18"/>
-                <w:szCs w:val="18"/>
-                <w:lang w:val="fr-FR"/>
-              </w:rPr>
-              <w:t>}</w:t>
-            </w:r>
-          </w:p>
-        </w:tc>
-        <w:tc>
-          <w:tcPr>
-            <w:tcW w:w="990" w:type="dxa"/>
-            <w:vAlign w:val="center"/>
-          </w:tcPr>
-          <w:p>
-            <w:pPr>
-              <w:jc w:val="center"/>
-              <w:rPr>
-                <w:rFonts w:ascii="Arial Narrow" w:hAnsi="Arial Narrow"/>
-                <w:sz w:val="18"/>
-                <w:szCs w:val="18"/>
-                <w:lang w:val="fr-FR"/>
-              </w:rPr>
-            </w:pPr>
-            <w:r>
-              <w:rPr>
-                <w:rFonts w:ascii="Arial Narrow" w:hAnsi="Arial Narrow"/>
-                <w:sz w:val="18"/>
-                <w:szCs w:val="18"/>
-                <w:lang w:val="fr-FR"/>
-              </w:rPr>
-              <w:t>{</w:t>
-            </w:r>
-            <w:proofErr w:type="spellStart"/>
-            <w:r>
-              <w:rPr>
-                <w:rFonts w:ascii="Arial Narrow" w:hAnsi="Arial Narrow"/>
-                <w:sz w:val="18"/>
-                <w:szCs w:val="18"/>
-                <w:lang w:val="fr-FR"/>
-              </w:rPr>
-              <w:t>firstRankMean</w:t>
-            </w:r>
-            <w:proofErr w:type="spellEnd"/>
-            <w:r>
-              <w:rPr>
-                <w:rFonts w:ascii="Arial Narrow" w:hAnsi="Arial Narrow"/>
-                <w:sz w:val="18"/>
-                <w:szCs w:val="18"/>
-                <w:lang w:val="fr-FR"/>
-              </w:rPr>
-              <w:t>}</w:t>
-            </w:r>
-          </w:p>
-        </w:tc>
-        <w:tc>
-          <w:tcPr>
-            <w:tcW w:w="650" w:type="dxa"/>
-            <w:vAlign w:val="center"/>
-          </w:tcPr>
-          <w:p>
-            <w:pPr>
-              <w:jc w:val="center"/>
-              <w:rPr>
-                <w:rFonts w:ascii="Arial Narrow" w:hAnsi="Arial Narrow"/>
-                <w:sz w:val="18"/>
-                <w:szCs w:val="18"/>
-                <w:lang w:val="fr-FR"/>
-              </w:rPr>
-            </w:pPr>
-            <w:r>
-              <w:rPr>
-                <w:rFonts w:ascii="Arial Narrow" w:hAnsi="Arial Narrow"/>
-                <w:sz w:val="18"/>
-                <w:szCs w:val="18"/>
-                <w:lang w:val="fr-FR"/>
-              </w:rPr>
-              <w:t>{</w:t>
-            </w:r>
-            <w:proofErr w:type="spellStart"/>
-            <w:r>
-              <w:rPr>
-                <w:rFonts w:ascii="Arial Narrow" w:hAnsi="Arial Narrow"/>
-                <w:sz w:val="18"/>
-                <w:szCs w:val="18"/>
-                <w:lang w:val="fr-FR"/>
-              </w:rPr>
-              <w:t>lastRankMean</w:t>
-            </w:r>
-            <w:proofErr w:type="spellEnd"/>
-            <w:r>
-              <w:rPr>
-                <w:rFonts w:ascii="Arial Narrow" w:hAnsi="Arial Narrow"/>
-                <w:sz w:val="18"/>
-                <w:szCs w:val="18"/>
-                <w:lang w:val="fr-FR"/>
-              </w:rPr>
-              <w:t>}</w:t>
-            </w:r>
-          </w:p>
-        </w:tc>
-        <w:tc>
-          <w:tcPr>
-            <w:tcW w:w="965" w:type="dxa"/>
-            <w:vAlign w:val="center"/>
-          </w:tcPr>
-          <w:p>
-            <w:pPr>
-              <w:jc w:val="center"/>
-              <w:rPr>
-                <w:rFonts w:ascii="Arial Narrow" w:hAnsi="Arial Narrow"/>
-                <w:sz w:val="18"/>
-                <w:szCs w:val="18"/>
-                <w:lang w:val="fr-FR"/>
-              </w:rPr>
-            </w:pPr>
-            <w:r>
-              <w:rPr>
-                <w:rFonts w:ascii="Arial Narrow" w:hAnsi="Arial Narrow"/>
-                <w:sz w:val="18"/>
-                <w:szCs w:val="18"/>
-                <w:lang w:val="fr-FR"/>
-              </w:rPr>
-              <w:t>{/</w:t>
-            </w:r>
-            <w:proofErr w:type="spellStart"/>
-            <w:r>
-              <w:rPr>
-                <w:rFonts w:ascii="Arial Narrow" w:hAnsi="Arial Narrow"/>
-                <w:sz w:val="18"/>
-                <w:szCs w:val="18"/>
-                <w:lang w:val="fr-FR"/>
-              </w:rPr>
-              <w:t>subjects</w:t>
-            </w:r>
-            <w:proofErr w:type="spellEnd"/>
-            <w:r>
-              <w:rPr>
-                <w:rFonts w:ascii="Arial Narrow" w:hAnsi="Arial Narrow"/>
-                <w:sz w:val="18"/>
-                <w:szCs w:val="18"/>
-                <w:lang w:val="fr-FR"/>
-              </w:rPr>
-              <w:t>}</w:t>
+              <w:t>{/subjects}</w:t>
             </w:r>
           </w:p>
         </w:tc>
       </w:tr>
+      <w:bookmarkEnd w:id="0"/>
     </w:tbl>
     <w:p>
       <w:pPr>
@@ -1300,20 +1052,23 @@
     <w:tbl>
       <w:tblPr>
         <w:tblStyle w:val="TableGrid"/>
-        <w:tblW w:w="0" w:type="auto"/>
+        <w:tblW w:w="10944" w:type="dxa"/>
         <w:tblLook w:val="04A0" w:firstRow="1" w:lastRow="0" w:firstColumn="1" w:lastColumn="0" w:noHBand="0" w:noVBand="1"/>
       </w:tblPr>
       <w:tblGrid>
-        <w:gridCol w:w="1615"/>
-        <w:gridCol w:w="2791"/>
-        <w:gridCol w:w="2198"/>
-        <w:gridCol w:w="2093"/>
-        <w:gridCol w:w="2093"/>
+        <w:gridCol w:w="1637"/>
+        <w:gridCol w:w="2831"/>
+        <w:gridCol w:w="2230"/>
+        <w:gridCol w:w="2123"/>
+        <w:gridCol w:w="2123"/>
       </w:tblGrid>
       <w:tr>
-        <w:tc>
-          <w:tcPr>
-            <w:tcW w:w="1615" w:type="dxa"/>
+        <w:trPr>
+          <w:trHeight w:val="585"/>
+        </w:trPr>
+        <w:tc>
+          <w:tcPr>
+            <w:tcW w:w="1637" w:type="dxa"/>
             <w:vAlign w:val="center"/>
           </w:tcPr>
           <w:p>
@@ -1335,7 +1090,7 @@
         </w:tc>
         <w:tc>
           <w:tcPr>
-            <w:tcW w:w="2791" w:type="dxa"/>
+            <w:tcW w:w="2831" w:type="dxa"/>
             <w:vAlign w:val="center"/>
           </w:tcPr>
           <w:p>
@@ -1360,9 +1115,8 @@
                 <w:bCs/>
                 <w:lang w:val="fr-FR"/>
               </w:rPr>
-              <w:t>{</w:t>
-            </w:r>
-            <w:proofErr w:type="spellStart"/>
+              <w:t>{totalPoint</w:t>
+            </w:r>
             <w:r>
               <w:rPr>
                 <w:rFonts w:ascii="Arial Narrow" w:hAnsi="Arial Narrow"/>
@@ -1370,7 +1124,7 @@
                 <w:bCs/>
                 <w:lang w:val="fr-FR"/>
               </w:rPr>
-              <w:t>totalPoint</w:t>
+              <w:t>s</w:t>
             </w:r>
             <w:r>
               <w:rPr>
@@ -1379,9 +1133,30 @@
                 <w:bCs/>
                 <w:lang w:val="fr-FR"/>
               </w:rPr>
-              <w:t>s</w:t>
-            </w:r>
-            <w:proofErr w:type="spellEnd"/>
+              <w:t>}</w:t>
+            </w:r>
+          </w:p>
+        </w:tc>
+        <w:tc>
+          <w:tcPr>
+            <w:tcW w:w="2230" w:type="dxa"/>
+            <w:vAlign w:val="center"/>
+          </w:tcPr>
+          <w:p>
+            <w:pPr>
+              <w:jc w:val="center"/>
+              <w:rPr>
+                <w:rFonts w:ascii="Arial Narrow" w:hAnsi="Arial Narrow"/>
+                <w:lang w:val="fr-FR"/>
+              </w:rPr>
+            </w:pPr>
+            <w:r>
+              <w:rPr>
+                <w:rFonts w:ascii="Arial Narrow" w:hAnsi="Arial Narrow"/>
+                <w:lang w:val="fr-FR"/>
+              </w:rPr>
+              <w:t xml:space="preserve">Total Coef </w:t>
+            </w:r>
             <w:r>
               <w:rPr>
                 <w:rFonts w:ascii="Arial Narrow" w:hAnsi="Arial Narrow"/>
@@ -1389,13 +1164,13 @@
                 <w:bCs/>
                 <w:lang w:val="fr-FR"/>
               </w:rPr>
-              <w:t>}</w:t>
-            </w:r>
-          </w:p>
-        </w:tc>
-        <w:tc>
-          <w:tcPr>
-            <w:tcW w:w="2198" w:type="dxa"/>
+              <w:t>{totalCoef}</w:t>
+            </w:r>
+          </w:p>
+        </w:tc>
+        <w:tc>
+          <w:tcPr>
+            <w:tcW w:w="2123" w:type="dxa"/>
             <w:vAlign w:val="center"/>
           </w:tcPr>
           <w:p>
@@ -1411,99 +1186,7 @@
                 <w:rFonts w:ascii="Arial Narrow" w:hAnsi="Arial Narrow"/>
                 <w:lang w:val="fr-FR"/>
               </w:rPr>
-              <w:t xml:space="preserve">Total </w:t>
-            </w:r>
-            <w:proofErr w:type="spellStart"/>
-            <w:r>
-              <w:rPr>
-                <w:rFonts w:ascii="Arial Narrow" w:hAnsi="Arial Narrow"/>
-                <w:lang w:val="fr-FR"/>
-              </w:rPr>
-              <w:t>Coef</w:t>
-            </w:r>
-            <w:proofErr w:type="spellEnd"/>
-            <w:r>
-              <w:rPr>
-                <w:rFonts w:ascii="Arial Narrow" w:hAnsi="Arial Narrow"/>
-                <w:lang w:val="fr-FR"/>
-              </w:rPr>
-              <w:t xml:space="preserve"> </w:t>
-            </w:r>
-            <w:r>
-              <w:rPr>
-                <w:rFonts w:ascii="Arial Narrow" w:hAnsi="Arial Narrow"/>
-                <w:b/>
-                <w:bCs/>
-                <w:lang w:val="fr-FR"/>
-              </w:rPr>
-              <w:t>{</w:t>
-            </w:r>
-            <w:proofErr w:type="spellStart"/>
-            <w:r>
-              <w:rPr>
-                <w:rFonts w:ascii="Arial Narrow" w:hAnsi="Arial Narrow"/>
-                <w:b/>
-                <w:bCs/>
-                <w:lang w:val="fr-FR"/>
-              </w:rPr>
-              <w:t>totalCoef</w:t>
-            </w:r>
-            <w:proofErr w:type="spellEnd"/>
-            <w:r>
-              <w:rPr>
-                <w:rFonts w:ascii="Arial Narrow" w:hAnsi="Arial Narrow"/>
-                <w:b/>
-                <w:bCs/>
-                <w:lang w:val="fr-FR"/>
-              </w:rPr>
-              <w:t>}</w:t>
-            </w:r>
-          </w:p>
-        </w:tc>
-        <w:tc>
-          <w:tcPr>
-            <w:tcW w:w="2093" w:type="dxa"/>
-            <w:vAlign w:val="center"/>
-          </w:tcPr>
-          <w:p>
-            <w:pPr>
-              <w:jc w:val="center"/>
-              <w:rPr>
-                <w:rFonts w:ascii="Arial Narrow" w:hAnsi="Arial Narrow"/>
-                <w:lang w:val="fr-FR"/>
-              </w:rPr>
-            </w:pPr>
-            <w:proofErr w:type="spellStart"/>
-            <w:r>
-              <w:rPr>
-                <w:rFonts w:ascii="Arial Narrow" w:hAnsi="Arial Narrow"/>
-                <w:lang w:val="fr-FR"/>
-              </w:rPr>
-              <w:t>Moy</w:t>
-            </w:r>
-            <w:proofErr w:type="spellEnd"/>
-            <w:r>
-              <w:rPr>
-                <w:rFonts w:ascii="Arial Narrow" w:hAnsi="Arial Narrow"/>
-                <w:lang w:val="fr-FR"/>
-              </w:rPr>
-              <w:t xml:space="preserve">. </w:t>
-            </w:r>
-            <w:proofErr w:type="spellStart"/>
-            <w:r>
-              <w:rPr>
-                <w:rFonts w:ascii="Arial Narrow" w:hAnsi="Arial Narrow"/>
-                <w:lang w:val="fr-FR"/>
-              </w:rPr>
-              <w:t>Gen</w:t>
-            </w:r>
-            <w:proofErr w:type="spellEnd"/>
-            <w:r>
-              <w:rPr>
-                <w:rFonts w:ascii="Arial Narrow" w:hAnsi="Arial Narrow"/>
-                <w:lang w:val="fr-FR"/>
-              </w:rPr>
-              <w:t xml:space="preserve"> </w:t>
+              <w:t xml:space="preserve">Moy. Gen </w:t>
             </w:r>
             <w:r>
               <w:rPr>
@@ -1513,9 +1196,30 @@
                 <w:color w:val="FF0000"/>
                 <w:lang w:val="fr-FR"/>
               </w:rPr>
-              <w:t>{</w:t>
-            </w:r>
-            <w:proofErr w:type="spellStart"/>
+              <w:t>{generalMean}</w:t>
+            </w:r>
+          </w:p>
+        </w:tc>
+        <w:tc>
+          <w:tcPr>
+            <w:tcW w:w="2123" w:type="dxa"/>
+            <w:vAlign w:val="center"/>
+          </w:tcPr>
+          <w:p>
+            <w:pPr>
+              <w:jc w:val="center"/>
+              <w:rPr>
+                <w:rFonts w:ascii="Arial Narrow" w:hAnsi="Arial Narrow"/>
+                <w:lang w:val="fr-FR"/>
+              </w:rPr>
+            </w:pPr>
+            <w:r>
+              <w:rPr>
+                <w:rFonts w:ascii="Arial Narrow" w:hAnsi="Arial Narrow"/>
+                <w:lang w:val="fr-FR"/>
+              </w:rPr>
+              <w:t xml:space="preserve">Rang </w:t>
+            </w:r>
             <w:r>
               <w:rPr>
                 <w:rFonts w:ascii="Arial Narrow" w:hAnsi="Arial Narrow"/>
@@ -1524,72 +1228,7 @@
                 <w:color w:val="FF0000"/>
                 <w:lang w:val="fr-FR"/>
               </w:rPr>
-              <w:t>generalMean</w:t>
-            </w:r>
-            <w:proofErr w:type="spellEnd"/>
-            <w:r>
-              <w:rPr>
-                <w:rFonts w:ascii="Arial Narrow" w:hAnsi="Arial Narrow"/>
-                <w:b/>
-                <w:bCs/>
-                <w:color w:val="FF0000"/>
-                <w:lang w:val="fr-FR"/>
-              </w:rPr>
-              <w:t>}</w:t>
-            </w:r>
-          </w:p>
-        </w:tc>
-        <w:tc>
-          <w:tcPr>
-            <w:tcW w:w="2093" w:type="dxa"/>
-            <w:vAlign w:val="center"/>
-          </w:tcPr>
-          <w:p>
-            <w:pPr>
-              <w:jc w:val="center"/>
-              <w:rPr>
-                <w:rFonts w:ascii="Arial Narrow" w:hAnsi="Arial Narrow"/>
-                <w:lang w:val="fr-FR"/>
-              </w:rPr>
-            </w:pPr>
-            <w:r>
-              <w:rPr>
-                <w:rFonts w:ascii="Arial Narrow" w:hAnsi="Arial Narrow"/>
-                <w:lang w:val="fr-FR"/>
-              </w:rPr>
-              <w:t xml:space="preserve">Rang </w:t>
-            </w:r>
-            <w:r>
-              <w:rPr>
-                <w:rFonts w:ascii="Arial Narrow" w:hAnsi="Arial Narrow"/>
-                <w:b/>
-                <w:bCs/>
-                <w:color w:val="FF0000"/>
-                <w:lang w:val="fr-FR"/>
-              </w:rPr>
-              <w:t>{</w:t>
-            </w:r>
-            <w:proofErr w:type="spellStart"/>
-            <w:r>
-              <w:rPr>
-                <w:rFonts w:ascii="Arial Narrow" w:hAnsi="Arial Narrow"/>
-                <w:b/>
-                <w:bCs/>
-                <w:color w:val="FF0000"/>
-                <w:lang w:val="fr-FR"/>
-              </w:rPr>
-              <w:t>mainRank</w:t>
-            </w:r>
-            <w:proofErr w:type="spellEnd"/>
-            <w:r>
-              <w:rPr>
-                <w:rFonts w:ascii="Arial Narrow" w:hAnsi="Arial Narrow"/>
-                <w:b/>
-                <w:bCs/>
-                <w:color w:val="FF0000"/>
-                <w:lang w:val="fr-FR"/>
-              </w:rPr>
-              <w:t>}</w:t>
+              <w:t>{mainRank}</w:t>
             </w:r>
           </w:p>
         </w:tc>
@@ -1626,9 +1265,8 @@
           <w:bCs/>
           <w:lang w:val="fr-FR"/>
         </w:rPr>
-        <w:t>{</w:t>
+        <w:t>{bestClass</w:t>
       </w:r>
-      <w:proofErr w:type="spellStart"/>
       <w:r>
         <w:rPr>
           <w:rFonts w:ascii="Arial Narrow" w:hAnsi="Arial Narrow"/>
@@ -1636,7 +1274,7 @@
           <w:bCs/>
           <w:lang w:val="fr-FR"/>
         </w:rPr>
-        <w:t>bestClass</w:t>
+        <w:t>room</w:t>
       </w:r>
       <w:r>
         <w:rPr>
@@ -1645,6 +1283,40 @@
           <w:bCs/>
           <w:lang w:val="fr-FR"/>
         </w:rPr>
+        <w:t>Mean}</w:t>
+      </w:r>
+      <w:r>
+        <w:rPr>
+          <w:rFonts w:ascii="Arial Narrow" w:hAnsi="Arial Narrow"/>
+          <w:b/>
+          <w:bCs/>
+          <w:lang w:val="fr-FR"/>
+        </w:rPr>
+        <w:tab/>
+      </w:r>
+      <w:r>
+        <w:rPr>
+          <w:rFonts w:ascii="Arial Narrow" w:hAnsi="Arial Narrow"/>
+          <w:lang w:val="fr-FR"/>
+        </w:rPr>
+        <w:t xml:space="preserve">Plus faible Moyenne de la classe : </w:t>
+      </w:r>
+      <w:r>
+        <w:rPr>
+          <w:rFonts w:ascii="Arial Narrow" w:hAnsi="Arial Narrow"/>
+          <w:b/>
+          <w:bCs/>
+          <w:lang w:val="fr-FR"/>
+        </w:rPr>
+        <w:t>{lastClass</w:t>
+      </w:r>
+      <w:r>
+        <w:rPr>
+          <w:rFonts w:ascii="Arial Narrow" w:hAnsi="Arial Narrow"/>
+          <w:b/>
+          <w:bCs/>
+          <w:lang w:val="fr-FR"/>
+        </w:rPr>
         <w:t>room</w:t>
       </w:r>
       <w:r>
@@ -1654,80 +1326,7 @@
           <w:bCs/>
           <w:lang w:val="fr-FR"/>
         </w:rPr>
-        <w:t>Mean</w:t>
-      </w:r>
-      <w:proofErr w:type="spellEnd"/>
-      <w:r>
-        <w:rPr>
-          <w:rFonts w:ascii="Arial Narrow" w:hAnsi="Arial Narrow"/>
-          <w:b/>
-          <w:bCs/>
-          <w:lang w:val="fr-FR"/>
-        </w:rPr>
-        <w:t>}</w:t>
-      </w:r>
-      <w:r>
-        <w:rPr>
-          <w:rFonts w:ascii="Arial Narrow" w:hAnsi="Arial Narrow"/>
-          <w:b/>
-          <w:bCs/>
-          <w:lang w:val="fr-FR"/>
-        </w:rPr>
-        <w:tab/>
-      </w:r>
-      <w:r>
-        <w:rPr>
-          <w:rFonts w:ascii="Arial Narrow" w:hAnsi="Arial Narrow"/>
-          <w:lang w:val="fr-FR"/>
-        </w:rPr>
-        <w:t xml:space="preserve">Plus faible Moyenne de la classe : </w:t>
-      </w:r>
-      <w:r>
-        <w:rPr>
-          <w:rFonts w:ascii="Arial Narrow" w:hAnsi="Arial Narrow"/>
-          <w:b/>
-          <w:bCs/>
-          <w:lang w:val="fr-FR"/>
-        </w:rPr>
-        <w:t>{</w:t>
-      </w:r>
-      <w:proofErr w:type="spellStart"/>
-      <w:r>
-        <w:rPr>
-          <w:rFonts w:ascii="Arial Narrow" w:hAnsi="Arial Narrow"/>
-          <w:b/>
-          <w:bCs/>
-          <w:lang w:val="fr-FR"/>
-        </w:rPr>
-        <w:t>lastClass</w:t>
-      </w:r>
-      <w:r>
-        <w:rPr>
-          <w:rFonts w:ascii="Arial Narrow" w:hAnsi="Arial Narrow"/>
-          <w:b/>
-          <w:bCs/>
-          <w:lang w:val="fr-FR"/>
-        </w:rPr>
-        <w:t>room</w:t>
-      </w:r>
-      <w:r>
-        <w:rPr>
-          <w:rFonts w:ascii="Arial Narrow" w:hAnsi="Arial Narrow"/>
-          <w:b/>
-          <w:bCs/>
-          <w:lang w:val="fr-FR"/>
-        </w:rPr>
-        <w:t>Mean</w:t>
-      </w:r>
-      <w:proofErr w:type="spellEnd"/>
-      <w:r>
-        <w:rPr>
-          <w:rFonts w:ascii="Arial Narrow" w:hAnsi="Arial Narrow"/>
-          <w:b/>
-          <w:bCs/>
-          <w:lang w:val="fr-FR"/>
-        </w:rPr>
-        <w:t>}</w:t>
+        <w:t>Mean}</w:t>
       </w:r>
     </w:p>
     <w:p>
@@ -1741,19 +1340,22 @@
     <w:tbl>
       <w:tblPr>
         <w:tblStyle w:val="TableGrid"/>
-        <w:tblW w:w="0" w:type="auto"/>
+        <w:tblW w:w="10961" w:type="dxa"/>
         <w:tblLook w:val="04A0" w:firstRow="1" w:lastRow="0" w:firstColumn="1" w:lastColumn="0" w:noHBand="0" w:noVBand="1"/>
       </w:tblPr>
       <w:tblGrid>
-        <w:gridCol w:w="3055"/>
-        <w:gridCol w:w="541"/>
-        <w:gridCol w:w="3597"/>
-        <w:gridCol w:w="3597"/>
+        <w:gridCol w:w="3103"/>
+        <w:gridCol w:w="550"/>
+        <w:gridCol w:w="3654"/>
+        <w:gridCol w:w="3654"/>
       </w:tblGrid>
       <w:tr>
-        <w:tc>
-          <w:tcPr>
-            <w:tcW w:w="3596" w:type="dxa"/>
+        <w:trPr>
+          <w:trHeight w:val="550"/>
+        </w:trPr>
+        <w:tc>
+          <w:tcPr>
+            <w:tcW w:w="3653" w:type="dxa"/>
             <w:gridSpan w:val="2"/>
           </w:tcPr>
           <w:p>
@@ -1775,7 +1377,7 @@
         </w:tc>
         <w:tc>
           <w:tcPr>
-            <w:tcW w:w="3597" w:type="dxa"/>
+            <w:tcW w:w="3654" w:type="dxa"/>
           </w:tcPr>
           <w:p>
             <w:pPr>
@@ -1796,7 +1398,7 @@
         </w:tc>
         <w:tc>
           <w:tcPr>
-            <w:tcW w:w="3597" w:type="dxa"/>
+            <w:tcW w:w="3654" w:type="dxa"/>
           </w:tcPr>
           <w:p>
             <w:pPr>
@@ -1817,9 +1419,12 @@
         </w:tc>
       </w:tr>
       <w:tr>
-        <w:tc>
-          <w:tcPr>
-            <w:tcW w:w="3055" w:type="dxa"/>
+        <w:trPr>
+          <w:trHeight w:val="268"/>
+        </w:trPr>
+        <w:tc>
+          <w:tcPr>
+            <w:tcW w:w="3103" w:type="dxa"/>
           </w:tcPr>
           <w:p>
             <w:pPr>
@@ -1840,35 +1445,37 @@
         </w:tc>
         <w:tc>
           <w:tcPr>
-            <w:tcW w:w="541" w:type="dxa"/>
-          </w:tcPr>
-          <w:p>
-            <w:pPr>
-              <w:jc w:val="center"/>
-              <w:rPr>
-                <w:rFonts w:ascii="Arial Narrow" w:hAnsi="Arial Narrow"/>
-                <w:lang w:val="fr-FR"/>
-              </w:rPr>
-            </w:pPr>
-          </w:p>
-        </w:tc>
-        <w:tc>
-          <w:tcPr>
-            <w:tcW w:w="3597" w:type="dxa"/>
-          </w:tcPr>
-          <w:p>
-            <w:pPr>
-              <w:jc w:val="center"/>
-              <w:rPr>
-                <w:rFonts w:ascii="Arial Narrow" w:hAnsi="Arial Narrow"/>
-                <w:lang w:val="fr-FR"/>
-              </w:rPr>
-            </w:pPr>
-          </w:p>
-        </w:tc>
-        <w:tc>
-          <w:tcPr>
-            <w:tcW w:w="3597" w:type="dxa"/>
+            <w:tcW w:w="550" w:type="dxa"/>
+          </w:tcPr>
+          <w:p>
+            <w:pPr>
+              <w:jc w:val="center"/>
+              <w:rPr>
+                <w:rFonts w:ascii="Arial Narrow" w:hAnsi="Arial Narrow"/>
+                <w:lang w:val="fr-FR"/>
+              </w:rPr>
+            </w:pPr>
+          </w:p>
+        </w:tc>
+        <w:tc>
+          <w:tcPr>
+            <w:tcW w:w="3654" w:type="dxa"/>
+            <w:vMerge w:val="restart"/>
+          </w:tcPr>
+          <w:p>
+            <w:pPr>
+              <w:jc w:val="center"/>
+              <w:rPr>
+                <w:rFonts w:ascii="Arial Narrow" w:hAnsi="Arial Narrow"/>
+                <w:lang w:val="fr-FR"/>
+              </w:rPr>
+            </w:pPr>
+          </w:p>
+        </w:tc>
+        <w:tc>
+          <w:tcPr>
+            <w:tcW w:w="3654" w:type="dxa"/>
+            <w:vMerge w:val="restart"/>
           </w:tcPr>
           <w:p>
             <w:pPr>
@@ -1882,9 +1489,12 @@
         </w:tc>
       </w:tr>
       <w:tr>
-        <w:tc>
-          <w:tcPr>
-            <w:tcW w:w="3055" w:type="dxa"/>
+        <w:trPr>
+          <w:trHeight w:val="281"/>
+        </w:trPr>
+        <w:tc>
+          <w:tcPr>
+            <w:tcW w:w="3103" w:type="dxa"/>
           </w:tcPr>
           <w:p>
             <w:pPr>
@@ -1905,35 +1515,37 @@
         </w:tc>
         <w:tc>
           <w:tcPr>
-            <w:tcW w:w="541" w:type="dxa"/>
-          </w:tcPr>
-          <w:p>
-            <w:pPr>
-              <w:jc w:val="center"/>
-              <w:rPr>
-                <w:rFonts w:ascii="Arial Narrow" w:hAnsi="Arial Narrow"/>
-                <w:lang w:val="fr-FR"/>
-              </w:rPr>
-            </w:pPr>
-          </w:p>
-        </w:tc>
-        <w:tc>
-          <w:tcPr>
-            <w:tcW w:w="3597" w:type="dxa"/>
-          </w:tcPr>
-          <w:p>
-            <w:pPr>
-              <w:jc w:val="center"/>
-              <w:rPr>
-                <w:rFonts w:ascii="Arial Narrow" w:hAnsi="Arial Narrow"/>
-                <w:lang w:val="fr-FR"/>
-              </w:rPr>
-            </w:pPr>
-          </w:p>
-        </w:tc>
-        <w:tc>
-          <w:tcPr>
-            <w:tcW w:w="3597" w:type="dxa"/>
+            <w:tcW w:w="550" w:type="dxa"/>
+          </w:tcPr>
+          <w:p>
+            <w:pPr>
+              <w:jc w:val="center"/>
+              <w:rPr>
+                <w:rFonts w:ascii="Arial Narrow" w:hAnsi="Arial Narrow"/>
+                <w:lang w:val="fr-FR"/>
+              </w:rPr>
+            </w:pPr>
+          </w:p>
+        </w:tc>
+        <w:tc>
+          <w:tcPr>
+            <w:tcW w:w="3654" w:type="dxa"/>
+            <w:vMerge/>
+          </w:tcPr>
+          <w:p>
+            <w:pPr>
+              <w:jc w:val="center"/>
+              <w:rPr>
+                <w:rFonts w:ascii="Arial Narrow" w:hAnsi="Arial Narrow"/>
+                <w:lang w:val="fr-FR"/>
+              </w:rPr>
+            </w:pPr>
+          </w:p>
+        </w:tc>
+        <w:tc>
+          <w:tcPr>
+            <w:tcW w:w="3654" w:type="dxa"/>
+            <w:vMerge/>
           </w:tcPr>
           <w:p>
             <w:pPr>
@@ -1947,9 +1559,12 @@
         </w:tc>
       </w:tr>
       <w:tr>
-        <w:tc>
-          <w:tcPr>
-            <w:tcW w:w="3055" w:type="dxa"/>
+        <w:trPr>
+          <w:trHeight w:val="268"/>
+        </w:trPr>
+        <w:tc>
+          <w:tcPr>
+            <w:tcW w:w="3103" w:type="dxa"/>
           </w:tcPr>
           <w:p>
             <w:pPr>
@@ -1970,35 +1585,37 @@
         </w:tc>
         <w:tc>
           <w:tcPr>
-            <w:tcW w:w="541" w:type="dxa"/>
-          </w:tcPr>
-          <w:p>
-            <w:pPr>
-              <w:jc w:val="center"/>
-              <w:rPr>
-                <w:rFonts w:ascii="Arial Narrow" w:hAnsi="Arial Narrow"/>
-                <w:lang w:val="fr-FR"/>
-              </w:rPr>
-            </w:pPr>
-          </w:p>
-        </w:tc>
-        <w:tc>
-          <w:tcPr>
-            <w:tcW w:w="3597" w:type="dxa"/>
-          </w:tcPr>
-          <w:p>
-            <w:pPr>
-              <w:jc w:val="center"/>
-              <w:rPr>
-                <w:rFonts w:ascii="Arial Narrow" w:hAnsi="Arial Narrow"/>
-                <w:lang w:val="fr-FR"/>
-              </w:rPr>
-            </w:pPr>
-          </w:p>
-        </w:tc>
-        <w:tc>
-          <w:tcPr>
-            <w:tcW w:w="3597" w:type="dxa"/>
+            <w:tcW w:w="550" w:type="dxa"/>
+          </w:tcPr>
+          <w:p>
+            <w:pPr>
+              <w:jc w:val="center"/>
+              <w:rPr>
+                <w:rFonts w:ascii="Arial Narrow" w:hAnsi="Arial Narrow"/>
+                <w:lang w:val="fr-FR"/>
+              </w:rPr>
+            </w:pPr>
+          </w:p>
+        </w:tc>
+        <w:tc>
+          <w:tcPr>
+            <w:tcW w:w="3654" w:type="dxa"/>
+            <w:vMerge/>
+          </w:tcPr>
+          <w:p>
+            <w:pPr>
+              <w:jc w:val="center"/>
+              <w:rPr>
+                <w:rFonts w:ascii="Arial Narrow" w:hAnsi="Arial Narrow"/>
+                <w:lang w:val="fr-FR"/>
+              </w:rPr>
+            </w:pPr>
+          </w:p>
+        </w:tc>
+        <w:tc>
+          <w:tcPr>
+            <w:tcW w:w="3654" w:type="dxa"/>
+            <w:vMerge/>
           </w:tcPr>
           <w:p>
             <w:pPr>
@@ -2012,9 +1629,12 @@
         </w:tc>
       </w:tr>
       <w:tr>
-        <w:tc>
-          <w:tcPr>
-            <w:tcW w:w="3055" w:type="dxa"/>
+        <w:trPr>
+          <w:trHeight w:val="281"/>
+        </w:trPr>
+        <w:tc>
+          <w:tcPr>
+            <w:tcW w:w="3103" w:type="dxa"/>
           </w:tcPr>
           <w:p>
             <w:pPr>
@@ -2035,35 +1655,37 @@
         </w:tc>
         <w:tc>
           <w:tcPr>
-            <w:tcW w:w="541" w:type="dxa"/>
-          </w:tcPr>
-          <w:p>
-            <w:pPr>
-              <w:jc w:val="center"/>
-              <w:rPr>
-                <w:rFonts w:ascii="Arial Narrow" w:hAnsi="Arial Narrow"/>
-                <w:lang w:val="fr-FR"/>
-              </w:rPr>
-            </w:pPr>
-          </w:p>
-        </w:tc>
-        <w:tc>
-          <w:tcPr>
-            <w:tcW w:w="3597" w:type="dxa"/>
-          </w:tcPr>
-          <w:p>
-            <w:pPr>
-              <w:jc w:val="center"/>
-              <w:rPr>
-                <w:rFonts w:ascii="Arial Narrow" w:hAnsi="Arial Narrow"/>
-                <w:lang w:val="fr-FR"/>
-              </w:rPr>
-            </w:pPr>
-          </w:p>
-        </w:tc>
-        <w:tc>
-          <w:tcPr>
-            <w:tcW w:w="3597" w:type="dxa"/>
+            <w:tcW w:w="550" w:type="dxa"/>
+          </w:tcPr>
+          <w:p>
+            <w:pPr>
+              <w:jc w:val="center"/>
+              <w:rPr>
+                <w:rFonts w:ascii="Arial Narrow" w:hAnsi="Arial Narrow"/>
+                <w:lang w:val="fr-FR"/>
+              </w:rPr>
+            </w:pPr>
+          </w:p>
+        </w:tc>
+        <w:tc>
+          <w:tcPr>
+            <w:tcW w:w="3654" w:type="dxa"/>
+            <w:vMerge/>
+          </w:tcPr>
+          <w:p>
+            <w:pPr>
+              <w:jc w:val="center"/>
+              <w:rPr>
+                <w:rFonts w:ascii="Arial Narrow" w:hAnsi="Arial Narrow"/>
+                <w:lang w:val="fr-FR"/>
+              </w:rPr>
+            </w:pPr>
+          </w:p>
+        </w:tc>
+        <w:tc>
+          <w:tcPr>
+            <w:tcW w:w="3654" w:type="dxa"/>
+            <w:vMerge/>
           </w:tcPr>
           <w:p>
             <w:pPr>
@@ -2077,9 +1699,12 @@
         </w:tc>
       </w:tr>
       <w:tr>
-        <w:tc>
-          <w:tcPr>
-            <w:tcW w:w="3055" w:type="dxa"/>
+        <w:trPr>
+          <w:trHeight w:val="268"/>
+        </w:trPr>
+        <w:tc>
+          <w:tcPr>
+            <w:tcW w:w="3103" w:type="dxa"/>
           </w:tcPr>
           <w:p>
             <w:pPr>
@@ -2100,35 +1725,37 @@
         </w:tc>
         <w:tc>
           <w:tcPr>
-            <w:tcW w:w="541" w:type="dxa"/>
-          </w:tcPr>
-          <w:p>
-            <w:pPr>
-              <w:jc w:val="center"/>
-              <w:rPr>
-                <w:rFonts w:ascii="Arial Narrow" w:hAnsi="Arial Narrow"/>
-                <w:lang w:val="fr-FR"/>
-              </w:rPr>
-            </w:pPr>
-          </w:p>
-        </w:tc>
-        <w:tc>
-          <w:tcPr>
-            <w:tcW w:w="3597" w:type="dxa"/>
-          </w:tcPr>
-          <w:p>
-            <w:pPr>
-              <w:jc w:val="center"/>
-              <w:rPr>
-                <w:rFonts w:ascii="Arial Narrow" w:hAnsi="Arial Narrow"/>
-                <w:lang w:val="fr-FR"/>
-              </w:rPr>
-            </w:pPr>
-          </w:p>
-        </w:tc>
-        <w:tc>
-          <w:tcPr>
-            <w:tcW w:w="3597" w:type="dxa"/>
+            <w:tcW w:w="550" w:type="dxa"/>
+          </w:tcPr>
+          <w:p>
+            <w:pPr>
+              <w:jc w:val="center"/>
+              <w:rPr>
+                <w:rFonts w:ascii="Arial Narrow" w:hAnsi="Arial Narrow"/>
+                <w:lang w:val="fr-FR"/>
+              </w:rPr>
+            </w:pPr>
+          </w:p>
+        </w:tc>
+        <w:tc>
+          <w:tcPr>
+            <w:tcW w:w="3654" w:type="dxa"/>
+            <w:vMerge/>
+          </w:tcPr>
+          <w:p>
+            <w:pPr>
+              <w:jc w:val="center"/>
+              <w:rPr>
+                <w:rFonts w:ascii="Arial Narrow" w:hAnsi="Arial Narrow"/>
+                <w:lang w:val="fr-FR"/>
+              </w:rPr>
+            </w:pPr>
+          </w:p>
+        </w:tc>
+        <w:tc>
+          <w:tcPr>
+            <w:tcW w:w="3654" w:type="dxa"/>
+            <w:vMerge/>
           </w:tcPr>
           <w:p>
             <w:pPr>

</xml_diff>